<commit_message>
Added authors to word version
</commit_message>
<xml_diff>
--- a/doc/sesmo/pandoc-scholar.docx
+++ b/doc/sesmo/pandoc-scholar.docx
@@ -4905,17 +4905,114 @@
       </w:r>
     </w:p>
     <w:sectPr>
+      <w:headerReference w:type="even" r:id="rId64"/>
+      <w:headerReference w:type="default" r:id="rId65"/>
+      <w:headerReference w:type="first" r:id="rId66"/>
       <w:type w:val="nextPage"/>
       <w:pgSz w:w="12240" w:h="15840"/>
-      <w:pgMar w:left="1701" w:right="1701" w:gutter="0" w:header="0" w:top="1417" w:footer="0" w:bottom="1417"/>
+      <w:pgMar w:left="1701" w:right="1701" w:gutter="0" w:header="1417" w:top="2456" w:footer="0" w:bottom="1417"/>
       <w:lnNumType w:countBy="1" w:restart="continuous" w:distance="283"/>
       <w:pgNumType w:fmt="decimal"/>
       <w:formProt w:val="false"/>
+      <w:titlePg/>
       <w:textDirection w:val="lrTb"/>
       <w:docGrid w:type="default" w:linePitch="326" w:charSpace="0"/>
     </w:sectPr>
   </w:body>
 </w:document>
+</file>
+
+<file path=word/header1.xml><?xml version="1.0" encoding="utf-8"?>
+<w:hdr xmlns:o="urn:schemas-microsoft-com:office:office" xmlns:r="http://schemas.openxmlformats.org/officeDocument/2006/relationships" xmlns:v="urn:schemas-microsoft-com:vml" xmlns:w="http://schemas.openxmlformats.org/wordprocessingml/2006/main" xmlns:w10="urn:schemas-microsoft-com:office:word" xmlns:wp="http://schemas.openxmlformats.org/drawingml/2006/wordprocessingDrawing" xmlns:wps="http://schemas.microsoft.com/office/word/2010/wordprocessingShape" xmlns:wpg="http://schemas.microsoft.com/office/word/2010/wordprocessingGroup" xmlns:mc="http://schemas.openxmlformats.org/markup-compatibility/2006" xmlns:wp14="http://schemas.microsoft.com/office/word/2010/wordprocessingDrawing" xmlns:w14="http://schemas.microsoft.com/office/word/2010/wordml" xmlns:w15="http://schemas.microsoft.com/office/word/2012/wordml" mc:Ignorable="w14 wp14 w15">
+  <w:p>
+    <w:pPr>
+      <w:pStyle w:val="HeaderLeft"/>
+      <w:suppressLineNumbers/>
+      <w:spacing w:before="0" w:after="200"/>
+      <w:rPr/>
+    </w:pPr>
+    <w:r>
+      <w:rPr/>
+    </w:r>
+  </w:p>
+</w:hdr>
+</file>
+
+<file path=word/header2.xml><?xml version="1.0" encoding="utf-8"?>
+<w:hdr xmlns:o="urn:schemas-microsoft-com:office:office" xmlns:r="http://schemas.openxmlformats.org/officeDocument/2006/relationships" xmlns:v="urn:schemas-microsoft-com:vml" xmlns:w="http://schemas.openxmlformats.org/wordprocessingml/2006/main" xmlns:w10="urn:schemas-microsoft-com:office:word" xmlns:wp="http://schemas.openxmlformats.org/drawingml/2006/wordprocessingDrawing" xmlns:wps="http://schemas.microsoft.com/office/word/2010/wordprocessingShape" xmlns:wpg="http://schemas.microsoft.com/office/word/2010/wordprocessingGroup" xmlns:mc="http://schemas.openxmlformats.org/markup-compatibility/2006" xmlns:wp14="http://schemas.microsoft.com/office/word/2010/wordprocessingDrawing" xmlns:w14="http://schemas.microsoft.com/office/word/2010/wordml" xmlns:w15="http://schemas.microsoft.com/office/word/2012/wordml" mc:Ignorable="w14 wp14 w15">
+  <w:p>
+    <w:pPr>
+      <w:pStyle w:val="Header"/>
+      <w:suppressLineNumbers/>
+      <w:spacing w:before="0" w:after="200"/>
+      <w:rPr/>
+    </w:pPr>
+    <w:r>
+      <w:rPr/>
+    </w:r>
+  </w:p>
+</w:hdr>
+</file>
+
+<file path=word/header3.xml><?xml version="1.0" encoding="utf-8"?>
+<w:hdr xmlns:o="urn:schemas-microsoft-com:office:office" xmlns:r="http://schemas.openxmlformats.org/officeDocument/2006/relationships" xmlns:v="urn:schemas-microsoft-com:vml" xmlns:w="http://schemas.openxmlformats.org/wordprocessingml/2006/main" xmlns:w10="urn:schemas-microsoft-com:office:word" xmlns:wp="http://schemas.openxmlformats.org/drawingml/2006/wordprocessingDrawing" xmlns:wps="http://schemas.microsoft.com/office/word/2010/wordprocessingShape" xmlns:wpg="http://schemas.microsoft.com/office/word/2010/wordprocessingGroup" xmlns:mc="http://schemas.openxmlformats.org/markup-compatibility/2006" xmlns:wp14="http://schemas.microsoft.com/office/word/2010/wordprocessingDrawing" xmlns:w14="http://schemas.microsoft.com/office/word/2010/wordml" xmlns:w15="http://schemas.microsoft.com/office/word/2012/wordml" mc:Ignorable="w14 wp14 w15">
+  <w:p>
+    <w:pPr>
+      <w:pStyle w:val="HeaderLeft"/>
+      <w:suppressLineNumbers/>
+      <w:spacing w:before="0" w:after="200"/>
+      <w:rPr/>
+    </w:pPr>
+    <w:r>
+      <w:rPr/>
+      <w:drawing>
+        <wp:anchor behindDoc="0" distT="0" distB="0" distL="0" distR="0" simplePos="0" locked="0" layoutInCell="0" allowOverlap="1" relativeHeight="2">
+          <wp:simplePos x="0" y="0"/>
+          <wp:positionH relativeFrom="column">
+            <wp:posOffset>-847725</wp:posOffset>
+          </wp:positionH>
+          <wp:positionV relativeFrom="paragraph">
+            <wp:posOffset>-638175</wp:posOffset>
+          </wp:positionV>
+          <wp:extent cx="4527550" cy="520700"/>
+          <wp:effectExtent l="0" t="0" r="0" b="0"/>
+          <wp:wrapSquare wrapText="largest"/>
+          <wp:docPr id="1" name="Image1 Copy 1" descr=""/>
+          <wp:cNvGraphicFramePr>
+            <a:graphicFrameLocks xmlns:a="http://schemas.openxmlformats.org/drawingml/2006/main" noChangeAspect="1"/>
+          </wp:cNvGraphicFramePr>
+          <a:graphic xmlns:a="http://schemas.openxmlformats.org/drawingml/2006/main">
+            <a:graphicData uri="http://schemas.openxmlformats.org/drawingml/2006/picture">
+              <pic:pic xmlns:pic="http://schemas.openxmlformats.org/drawingml/2006/picture">
+                <pic:nvPicPr>
+                  <pic:cNvPr id="1" name="Image1 Copy 1" descr=""/>
+                  <pic:cNvPicPr>
+                    <a:picLocks noChangeAspect="1" noChangeArrowheads="1"/>
+                  </pic:cNvPicPr>
+                </pic:nvPicPr>
+                <pic:blipFill>
+                  <a:blip r:embed="rId1"/>
+                  <a:stretch>
+                    <a:fillRect/>
+                  </a:stretch>
+                </pic:blipFill>
+                <pic:spPr bwMode="auto">
+                  <a:xfrm>
+                    <a:off x="0" y="0"/>
+                    <a:ext cx="4527550" cy="520700"/>
+                  </a:xfrm>
+                  <a:prstGeom prst="rect">
+                    <a:avLst/>
+                  </a:prstGeom>
+                </pic:spPr>
+              </pic:pic>
+            </a:graphicData>
+          </a:graphic>
+        </wp:anchor>
+      </w:drawing>
+    </w:r>
+  </w:p>
+</w:hdr>
 </file>
 
 <file path=word/numbering.xml><?xml version="1.0" encoding="utf-8"?>
@@ -6594,6 +6691,20 @@
     <w:basedOn w:val="Normal"/>
     <w:pPr>
       <w:suppressLineNumbers/>
+    </w:pPr>
+    <w:rPr/>
+  </w:style>
+  <w:style w:type="paragraph" w:styleId="HeaderLeft">
+    <w:name w:val="Header Left"/>
+    <w:basedOn w:val="Header"/>
+    <w:qFormat/>
+    <w:pPr>
+      <w:suppressLineNumbers/>
+      <w:tabs>
+        <w:tab w:val="clear" w:pos="720"/>
+        <w:tab w:val="center" w:pos="4419" w:leader="none"/>
+        <w:tab w:val="right" w:pos="8838" w:leader="none"/>
+      </w:tabs>
     </w:pPr>
     <w:rPr/>
   </w:style>

</xml_diff>